<commit_message>
Some small changes is made
</commit_message>
<xml_diff>
--- a/Report.v2.docx
+++ b/Report.v2.docx
@@ -210,7 +210,6 @@
           <w:shd w:val="clear" w:color="auto" w:fill="FFFFFF"/>
         </w:rPr>
       </w:pPr>
-      <w:proofErr w:type="spellStart"/>
       <w:r>
         <w:rPr>
           <w:rFonts w:cs="Times New Roman"/>
@@ -219,9 +218,8 @@
           <w:szCs w:val="32"/>
           <w:shd w:val="clear" w:color="auto" w:fill="FFFFFF"/>
         </w:rPr>
-        <w:t>Emin</w:t>
-      </w:r>
-      <w:proofErr w:type="spellEnd"/>
+        <w:t xml:space="preserve">Emin ÜN </w:t>
+      </w:r>
       <w:r>
         <w:rPr>
           <w:rFonts w:cs="Times New Roman"/>
@@ -230,7 +228,7 @@
           <w:szCs w:val="32"/>
           <w:shd w:val="clear" w:color="auto" w:fill="FFFFFF"/>
         </w:rPr>
-        <w:t xml:space="preserve"> ÜN </w:t>
+        <w:tab/>
       </w:r>
       <w:r>
         <w:rPr>
@@ -260,7 +258,7 @@
           <w:szCs w:val="32"/>
           <w:shd w:val="clear" w:color="auto" w:fill="FFFFFF"/>
         </w:rPr>
-        <w:tab/>
+        <w:t xml:space="preserve"> </w:t>
       </w:r>
       <w:r>
         <w:rPr>
@@ -270,7 +268,7 @@
           <w:szCs w:val="32"/>
           <w:shd w:val="clear" w:color="auto" w:fill="FFFFFF"/>
         </w:rPr>
-        <w:t xml:space="preserve"> </w:t>
+        <w:tab/>
       </w:r>
       <w:r>
         <w:rPr>
@@ -280,9 +278,12 @@
           <w:szCs w:val="32"/>
           <w:shd w:val="clear" w:color="auto" w:fill="FFFFFF"/>
         </w:rPr>
-        <w:tab/>
-      </w:r>
-      <w:r>
+        <w:t>2167476</w:t>
+      </w:r>
+    </w:p>
+    <w:p>
+      <w:pPr>
+        <w:spacing w:line="240" w:lineRule="auto"/>
         <w:rPr>
           <w:rFonts w:cs="Times New Roman"/>
           <w:color w:val="24292E"/>
@@ -290,12 +291,8 @@
           <w:szCs w:val="32"/>
           <w:shd w:val="clear" w:color="auto" w:fill="FFFFFF"/>
         </w:rPr>
-        <w:t>2167476</w:t>
-      </w:r>
-    </w:p>
-    <w:p>
-      <w:pPr>
-        <w:spacing w:line="240" w:lineRule="auto"/>
+      </w:pPr>
+      <w:r>
         <w:rPr>
           <w:rFonts w:cs="Times New Roman"/>
           <w:color w:val="24292E"/>
@@ -303,28 +300,7 @@
           <w:szCs w:val="32"/>
           <w:shd w:val="clear" w:color="auto" w:fill="FFFFFF"/>
         </w:rPr>
-      </w:pPr>
-      <w:proofErr w:type="spellStart"/>
-      <w:r>
-        <w:rPr>
-          <w:rFonts w:cs="Times New Roman"/>
-          <w:color w:val="24292E"/>
-          <w:sz w:val="32"/>
-          <w:szCs w:val="32"/>
-          <w:shd w:val="clear" w:color="auto" w:fill="FFFFFF"/>
-        </w:rPr>
-        <w:t>Enes</w:t>
-      </w:r>
-      <w:proofErr w:type="spellEnd"/>
-      <w:r>
-        <w:rPr>
-          <w:rFonts w:cs="Times New Roman"/>
-          <w:color w:val="24292E"/>
-          <w:sz w:val="32"/>
-          <w:szCs w:val="32"/>
-          <w:shd w:val="clear" w:color="auto" w:fill="FFFFFF"/>
-        </w:rPr>
-        <w:t xml:space="preserve"> CANBOLAT</w:t>
+        <w:t>Enes CANBOLAT</w:t>
       </w:r>
       <w:r>
         <w:rPr>
@@ -490,7 +466,6 @@
             <w:rPr>
               <w:rFonts w:asciiTheme="minorHAnsi" w:hAnsiTheme="minorHAnsi" w:cstheme="minorBidi"/>
               <w:noProof/>
-              <w:lang w:val="tr-TR" w:eastAsia="tr-TR"/>
             </w:rPr>
           </w:pPr>
           <w:r>
@@ -502,7 +477,7 @@
           <w:r>
             <w:fldChar w:fldCharType="separate"/>
           </w:r>
-          <w:hyperlink w:anchor="_Toc59752916" w:history="1">
+          <w:hyperlink w:anchor="_Toc59792655" w:history="1">
             <w:r>
               <w:rPr>
                 <w:rStyle w:val="Kpr"/>
@@ -514,7 +489,6 @@
               <w:rPr>
                 <w:rFonts w:asciiTheme="minorHAnsi" w:hAnsiTheme="minorHAnsi" w:cstheme="minorBidi"/>
                 <w:noProof/>
-                <w:lang w:val="tr-TR" w:eastAsia="tr-TR"/>
               </w:rPr>
               <w:tab/>
             </w:r>
@@ -545,7 +519,7 @@
                 <w:noProof/>
                 <w:webHidden/>
               </w:rPr>
-              <w:instrText xml:space="preserve"> PAGEREF _Toc59752916 \h </w:instrText>
+              <w:instrText xml:space="preserve"> PAGEREF _Toc59792655 \h </w:instrText>
             </w:r>
             <w:r>
               <w:rPr>
@@ -586,10 +560,9 @@
             <w:rPr>
               <w:rFonts w:asciiTheme="minorHAnsi" w:hAnsiTheme="minorHAnsi" w:cstheme="minorBidi"/>
               <w:noProof/>
-              <w:lang w:val="tr-TR" w:eastAsia="tr-TR"/>
             </w:rPr>
           </w:pPr>
-          <w:hyperlink w:anchor="_Toc59752917" w:history="1">
+          <w:hyperlink w:anchor="_Toc59792656" w:history="1">
             <w:r>
               <w:rPr>
                 <w:rStyle w:val="Kpr"/>
@@ -601,7 +574,6 @@
               <w:rPr>
                 <w:rFonts w:asciiTheme="minorHAnsi" w:hAnsiTheme="minorHAnsi" w:cstheme="minorBidi"/>
                 <w:noProof/>
-                <w:lang w:val="tr-TR" w:eastAsia="tr-TR"/>
               </w:rPr>
               <w:tab/>
             </w:r>
@@ -631,7 +603,7 @@
                 <w:noProof/>
                 <w:webHidden/>
               </w:rPr>
-              <w:instrText xml:space="preserve"> PAGEREF _Toc59752917 \h </w:instrText>
+              <w:instrText xml:space="preserve"> PAGEREF _Toc59792656 \h </w:instrText>
             </w:r>
             <w:r>
               <w:rPr>
@@ -672,10 +644,9 @@
             <w:rPr>
               <w:rFonts w:asciiTheme="minorHAnsi" w:hAnsiTheme="minorHAnsi" w:cstheme="minorBidi"/>
               <w:noProof/>
-              <w:lang w:val="tr-TR" w:eastAsia="tr-TR"/>
             </w:rPr>
           </w:pPr>
-          <w:hyperlink w:anchor="_Toc59752918" w:history="1">
+          <w:hyperlink w:anchor="_Toc59792657" w:history="1">
             <w:r>
               <w:rPr>
                 <w:rStyle w:val="Kpr"/>
@@ -687,7 +658,6 @@
               <w:rPr>
                 <w:rFonts w:asciiTheme="minorHAnsi" w:hAnsiTheme="minorHAnsi" w:cstheme="minorBidi"/>
                 <w:noProof/>
-                <w:lang w:val="tr-TR" w:eastAsia="tr-TR"/>
               </w:rPr>
               <w:tab/>
             </w:r>
@@ -696,7 +666,7 @@
                 <w:rStyle w:val="Kpr"/>
                 <w:noProof/>
               </w:rPr>
-              <w:t>CIRCUIT ANALYSYS &amp; SIMULATION RESULTS</w:t>
+              <w:t>CIRCUIT ANALYSIS &amp; SIMULATION RESULTS</w:t>
             </w:r>
             <w:r>
               <w:rPr>
@@ -717,7 +687,7 @@
                 <w:noProof/>
                 <w:webHidden/>
               </w:rPr>
-              <w:instrText xml:space="preserve"> PAGEREF _Toc59752918 \h </w:instrText>
+              <w:instrText xml:space="preserve"> PAGEREF _Toc59792657 \h </w:instrText>
             </w:r>
             <w:r>
               <w:rPr>
@@ -757,10 +727,9 @@
             <w:rPr>
               <w:rFonts w:asciiTheme="minorHAnsi" w:hAnsiTheme="minorHAnsi" w:cstheme="minorBidi"/>
               <w:noProof/>
-              <w:lang w:val="tr-TR" w:eastAsia="tr-TR"/>
             </w:rPr>
           </w:pPr>
-          <w:hyperlink w:anchor="_Toc59752919" w:history="1">
+          <w:hyperlink w:anchor="_Toc59792658" w:history="1">
             <w:r>
               <w:rPr>
                 <w:rStyle w:val="Kpr"/>
@@ -787,7 +756,7 @@
                 <w:noProof/>
                 <w:webHidden/>
               </w:rPr>
-              <w:instrText xml:space="preserve"> PAGEREF _Toc59752919 \h </w:instrText>
+              <w:instrText xml:space="preserve"> PAGEREF _Toc59792658 \h </w:instrText>
             </w:r>
             <w:r>
               <w:rPr>
@@ -827,10 +796,9 @@
             <w:rPr>
               <w:rFonts w:asciiTheme="minorHAnsi" w:hAnsiTheme="minorHAnsi" w:cstheme="minorBidi"/>
               <w:noProof/>
-              <w:lang w:val="tr-TR" w:eastAsia="tr-TR"/>
             </w:rPr>
           </w:pPr>
-          <w:hyperlink w:anchor="_Toc59752920" w:history="1">
+          <w:hyperlink w:anchor="_Toc59792659" w:history="1">
             <w:r>
               <w:rPr>
                 <w:rStyle w:val="Kpr"/>
@@ -857,7 +825,7 @@
                 <w:noProof/>
                 <w:webHidden/>
               </w:rPr>
-              <w:instrText xml:space="preserve"> PAGEREF _Toc59752920 \h </w:instrText>
+              <w:instrText xml:space="preserve"> PAGEREF _Toc59792659 \h </w:instrText>
             </w:r>
             <w:r>
               <w:rPr>
@@ -897,10 +865,9 @@
             <w:rPr>
               <w:rFonts w:asciiTheme="minorHAnsi" w:hAnsiTheme="minorHAnsi" w:cstheme="minorBidi"/>
               <w:noProof/>
-              <w:lang w:val="tr-TR" w:eastAsia="tr-TR"/>
             </w:rPr>
           </w:pPr>
-          <w:hyperlink w:anchor="_Toc59752921" w:history="1">
+          <w:hyperlink w:anchor="_Toc59792660" w:history="1">
             <w:r>
               <w:rPr>
                 <w:rStyle w:val="Kpr"/>
@@ -927,7 +894,7 @@
                 <w:noProof/>
                 <w:webHidden/>
               </w:rPr>
-              <w:instrText xml:space="preserve"> PAGEREF _Toc59752921 \h </w:instrText>
+              <w:instrText xml:space="preserve"> PAGEREF _Toc59792660 \h </w:instrText>
             </w:r>
             <w:r>
               <w:rPr>
@@ -967,10 +934,9 @@
             <w:rPr>
               <w:rFonts w:asciiTheme="minorHAnsi" w:hAnsiTheme="minorHAnsi" w:cstheme="minorBidi"/>
               <w:noProof/>
-              <w:lang w:val="tr-TR" w:eastAsia="tr-TR"/>
             </w:rPr>
           </w:pPr>
-          <w:hyperlink w:anchor="_Toc59752922" w:history="1">
+          <w:hyperlink w:anchor="_Toc59792661" w:history="1">
             <w:r>
               <w:rPr>
                 <w:rStyle w:val="Kpr"/>
@@ -997,7 +963,7 @@
                 <w:noProof/>
                 <w:webHidden/>
               </w:rPr>
-              <w:instrText xml:space="preserve"> PAGEREF _Toc59752922 \h </w:instrText>
+              <w:instrText xml:space="preserve"> PAGEREF _Toc59792661 \h </w:instrText>
             </w:r>
             <w:r>
               <w:rPr>
@@ -1037,10 +1003,9 @@
             <w:rPr>
               <w:rFonts w:asciiTheme="minorHAnsi" w:hAnsiTheme="minorHAnsi" w:cstheme="minorBidi"/>
               <w:noProof/>
-              <w:lang w:val="tr-TR" w:eastAsia="tr-TR"/>
             </w:rPr>
           </w:pPr>
-          <w:hyperlink w:anchor="_Toc59752923" w:history="1">
+          <w:hyperlink w:anchor="_Toc59792662" w:history="1">
             <w:r>
               <w:rPr>
                 <w:rStyle w:val="Kpr"/>
@@ -1067,7 +1032,7 @@
                 <w:noProof/>
                 <w:webHidden/>
               </w:rPr>
-              <w:instrText xml:space="preserve"> PAGEREF _Toc59752923 \h </w:instrText>
+              <w:instrText xml:space="preserve"> PAGEREF _Toc59792662 \h </w:instrText>
             </w:r>
             <w:r>
               <w:rPr>
@@ -1107,10 +1072,9 @@
             <w:rPr>
               <w:rFonts w:asciiTheme="minorHAnsi" w:hAnsiTheme="minorHAnsi" w:cstheme="minorBidi"/>
               <w:noProof/>
-              <w:lang w:val="tr-TR" w:eastAsia="tr-TR"/>
             </w:rPr>
           </w:pPr>
-          <w:hyperlink w:anchor="_Toc59752924" w:history="1">
+          <w:hyperlink w:anchor="_Toc59792663" w:history="1">
             <w:r>
               <w:rPr>
                 <w:rStyle w:val="Kpr"/>
@@ -1137,7 +1101,7 @@
                 <w:noProof/>
                 <w:webHidden/>
               </w:rPr>
-              <w:instrText xml:space="preserve"> PAGEREF _Toc59752924 \h </w:instrText>
+              <w:instrText xml:space="preserve"> PAGEREF _Toc59792663 \h </w:instrText>
             </w:r>
             <w:r>
               <w:rPr>
@@ -1178,10 +1142,9 @@
             <w:rPr>
               <w:rFonts w:asciiTheme="minorHAnsi" w:hAnsiTheme="minorHAnsi" w:cstheme="minorBidi"/>
               <w:noProof/>
-              <w:lang w:val="tr-TR" w:eastAsia="tr-TR"/>
             </w:rPr>
           </w:pPr>
-          <w:hyperlink w:anchor="_Toc59752925" w:history="1">
+          <w:hyperlink w:anchor="_Toc59792664" w:history="1">
             <w:r>
               <w:rPr>
                 <w:rStyle w:val="Kpr"/>
@@ -1193,7 +1156,6 @@
               <w:rPr>
                 <w:rFonts w:asciiTheme="minorHAnsi" w:hAnsiTheme="minorHAnsi" w:cstheme="minorBidi"/>
                 <w:noProof/>
-                <w:lang w:val="tr-TR" w:eastAsia="tr-TR"/>
               </w:rPr>
               <w:tab/>
             </w:r>
@@ -1223,7 +1185,7 @@
                 <w:noProof/>
                 <w:webHidden/>
               </w:rPr>
-              <w:instrText xml:space="preserve"> PAGEREF _Toc59752925 \h </w:instrText>
+              <w:instrText xml:space="preserve"> PAGEREF _Toc59792664 \h </w:instrText>
             </w:r>
             <w:r>
               <w:rPr>
@@ -1263,10 +1225,9 @@
             <w:rPr>
               <w:rFonts w:asciiTheme="minorHAnsi" w:hAnsiTheme="minorHAnsi" w:cstheme="minorBidi"/>
               <w:noProof/>
-              <w:lang w:val="tr-TR" w:eastAsia="tr-TR"/>
             </w:rPr>
           </w:pPr>
-          <w:hyperlink w:anchor="_Toc59752926" w:history="1">
+          <w:hyperlink w:anchor="_Toc59792665" w:history="1">
             <w:r>
               <w:rPr>
                 <w:rStyle w:val="Kpr"/>
@@ -1293,7 +1254,7 @@
                 <w:noProof/>
                 <w:webHidden/>
               </w:rPr>
-              <w:instrText xml:space="preserve"> PAGEREF _Toc59752926 \h </w:instrText>
+              <w:instrText xml:space="preserve"> PAGEREF _Toc59792665 \h </w:instrText>
             </w:r>
             <w:r>
               <w:rPr>
@@ -1333,10 +1294,9 @@
             <w:rPr>
               <w:rFonts w:asciiTheme="minorHAnsi" w:hAnsiTheme="minorHAnsi" w:cstheme="minorBidi"/>
               <w:noProof/>
-              <w:lang w:val="tr-TR" w:eastAsia="tr-TR"/>
             </w:rPr>
           </w:pPr>
-          <w:hyperlink w:anchor="_Toc59752927" w:history="1">
+          <w:hyperlink w:anchor="_Toc59792666" w:history="1">
             <w:r>
               <w:rPr>
                 <w:rStyle w:val="Kpr"/>
@@ -1363,7 +1323,7 @@
                 <w:noProof/>
                 <w:webHidden/>
               </w:rPr>
-              <w:instrText xml:space="preserve"> PAGEREF _Toc59752927 \h </w:instrText>
+              <w:instrText xml:space="preserve"> PAGEREF _Toc59792666 \h </w:instrText>
             </w:r>
             <w:r>
               <w:rPr>
@@ -1403,10 +1363,9 @@
             <w:rPr>
               <w:rFonts w:asciiTheme="minorHAnsi" w:hAnsiTheme="minorHAnsi" w:cstheme="minorBidi"/>
               <w:noProof/>
-              <w:lang w:val="tr-TR" w:eastAsia="tr-TR"/>
             </w:rPr>
           </w:pPr>
-          <w:hyperlink w:anchor="_Toc59752928" w:history="1">
+          <w:hyperlink w:anchor="_Toc59792667" w:history="1">
             <w:r>
               <w:rPr>
                 <w:rStyle w:val="Kpr"/>
@@ -1433,7 +1392,7 @@
                 <w:noProof/>
                 <w:webHidden/>
               </w:rPr>
-              <w:instrText xml:space="preserve"> PAGEREF _Toc59752928 \h </w:instrText>
+              <w:instrText xml:space="preserve"> PAGEREF _Toc59792667 \h </w:instrText>
             </w:r>
             <w:r>
               <w:rPr>
@@ -1473,10 +1432,9 @@
             <w:rPr>
               <w:rFonts w:asciiTheme="minorHAnsi" w:hAnsiTheme="minorHAnsi" w:cstheme="minorBidi"/>
               <w:noProof/>
-              <w:lang w:val="tr-TR" w:eastAsia="tr-TR"/>
             </w:rPr>
           </w:pPr>
-          <w:hyperlink w:anchor="_Toc59752929" w:history="1">
+          <w:hyperlink w:anchor="_Toc59792668" w:history="1">
             <w:r>
               <w:rPr>
                 <w:rStyle w:val="Kpr"/>
@@ -1503,7 +1461,7 @@
                 <w:noProof/>
                 <w:webHidden/>
               </w:rPr>
-              <w:instrText xml:space="preserve"> PAGEREF _Toc59752929 \h </w:instrText>
+              <w:instrText xml:space="preserve"> PAGEREF _Toc59792668 \h </w:instrText>
             </w:r>
             <w:r>
               <w:rPr>
@@ -1543,10 +1501,9 @@
             <w:rPr>
               <w:rFonts w:asciiTheme="minorHAnsi" w:hAnsiTheme="minorHAnsi" w:cstheme="minorBidi"/>
               <w:noProof/>
-              <w:lang w:val="tr-TR" w:eastAsia="tr-TR"/>
             </w:rPr>
           </w:pPr>
-          <w:hyperlink w:anchor="_Toc59752930" w:history="1">
+          <w:hyperlink w:anchor="_Toc59792669" w:history="1">
             <w:r>
               <w:rPr>
                 <w:rStyle w:val="Kpr"/>
@@ -1573,7 +1530,7 @@
                 <w:noProof/>
                 <w:webHidden/>
               </w:rPr>
-              <w:instrText xml:space="preserve"> PAGEREF _Toc59752930 \h </w:instrText>
+              <w:instrText xml:space="preserve"> PAGEREF _Toc59792669 \h </w:instrText>
             </w:r>
             <w:r>
               <w:rPr>
@@ -1613,10 +1570,9 @@
             <w:rPr>
               <w:rFonts w:asciiTheme="minorHAnsi" w:hAnsiTheme="minorHAnsi" w:cstheme="minorBidi"/>
               <w:noProof/>
-              <w:lang w:val="tr-TR" w:eastAsia="tr-TR"/>
             </w:rPr>
           </w:pPr>
-          <w:hyperlink w:anchor="_Toc59752931" w:history="1">
+          <w:hyperlink w:anchor="_Toc59792670" w:history="1">
             <w:r>
               <w:rPr>
                 <w:rStyle w:val="Kpr"/>
@@ -1643,7 +1599,7 @@
                 <w:noProof/>
                 <w:webHidden/>
               </w:rPr>
-              <w:instrText xml:space="preserve"> PAGEREF _Toc59752931 \h </w:instrText>
+              <w:instrText xml:space="preserve"> PAGEREF _Toc59792670 \h </w:instrText>
             </w:r>
             <w:r>
               <w:rPr>
@@ -1684,10 +1640,9 @@
             <w:rPr>
               <w:rFonts w:asciiTheme="minorHAnsi" w:hAnsiTheme="minorHAnsi" w:cstheme="minorBidi"/>
               <w:noProof/>
-              <w:lang w:val="tr-TR" w:eastAsia="tr-TR"/>
             </w:rPr>
           </w:pPr>
-          <w:hyperlink w:anchor="_Toc59752932" w:history="1">
+          <w:hyperlink w:anchor="_Toc59792671" w:history="1">
             <w:r>
               <w:rPr>
                 <w:rStyle w:val="Kpr"/>
@@ -1699,7 +1654,6 @@
               <w:rPr>
                 <w:rFonts w:asciiTheme="minorHAnsi" w:hAnsiTheme="minorHAnsi" w:cstheme="minorBidi"/>
                 <w:noProof/>
-                <w:lang w:val="tr-TR" w:eastAsia="tr-TR"/>
               </w:rPr>
               <w:tab/>
             </w:r>
@@ -1729,7 +1683,7 @@
                 <w:noProof/>
                 <w:webHidden/>
               </w:rPr>
-              <w:instrText xml:space="preserve"> PAGEREF _Toc59752932 \h </w:instrText>
+              <w:instrText xml:space="preserve"> PAGEREF _Toc59792671 \h </w:instrText>
             </w:r>
             <w:r>
               <w:rPr>
@@ -1937,58 +1891,6 @@
     <w:p>
       <w:pPr>
         <w:spacing w:line="240" w:lineRule="auto"/>
-        <w:jc w:val="center"/>
-        <w:rPr>
-          <w:rFonts w:cs="Times New Roman"/>
-          <w:color w:val="24292E"/>
-          <w:sz w:val="32"/>
-          <w:szCs w:val="32"/>
-          <w:shd w:val="clear" w:color="auto" w:fill="FFFFFF"/>
-        </w:rPr>
-      </w:pPr>
-    </w:p>
-    <w:p>
-      <w:pPr>
-        <w:spacing w:line="240" w:lineRule="auto"/>
-        <w:jc w:val="center"/>
-        <w:rPr>
-          <w:rFonts w:cs="Times New Roman"/>
-          <w:color w:val="24292E"/>
-          <w:sz w:val="32"/>
-          <w:szCs w:val="32"/>
-          <w:shd w:val="clear" w:color="auto" w:fill="FFFFFF"/>
-        </w:rPr>
-      </w:pPr>
-    </w:p>
-    <w:p>
-      <w:pPr>
-        <w:spacing w:line="240" w:lineRule="auto"/>
-        <w:jc w:val="center"/>
-        <w:rPr>
-          <w:rFonts w:cs="Times New Roman"/>
-          <w:color w:val="24292E"/>
-          <w:sz w:val="32"/>
-          <w:szCs w:val="32"/>
-          <w:shd w:val="clear" w:color="auto" w:fill="FFFFFF"/>
-        </w:rPr>
-      </w:pPr>
-    </w:p>
-    <w:p>
-      <w:pPr>
-        <w:spacing w:line="240" w:lineRule="auto"/>
-        <w:jc w:val="center"/>
-        <w:rPr>
-          <w:rFonts w:cs="Times New Roman"/>
-          <w:color w:val="24292E"/>
-          <w:sz w:val="32"/>
-          <w:szCs w:val="32"/>
-          <w:shd w:val="clear" w:color="auto" w:fill="FFFFFF"/>
-        </w:rPr>
-      </w:pPr>
-    </w:p>
-    <w:p>
-      <w:pPr>
-        <w:spacing w:line="240" w:lineRule="auto"/>
         <w:rPr>
           <w:rFonts w:cs="Times New Roman"/>
           <w:color w:val="24292E"/>
@@ -2010,12 +1912,13 @@
           <w:shd w:val="clear" w:color="auto" w:fill="FFFFFF"/>
         </w:rPr>
       </w:pPr>
-      <w:bookmarkStart w:id="1" w:name="_Toc59752916"/>
+      <w:bookmarkStart w:id="1" w:name="_Toc59792655"/>
       <w:r>
         <w:rPr>
           <w:rFonts w:ascii="Times New Roman" w:hAnsi="Times New Roman" w:cs="Times New Roman"/>
           <w:shd w:val="clear" w:color="auto" w:fill="FFFFFF"/>
         </w:rPr>
+        <w:lastRenderedPageBreak/>
         <w:t>INTRODUCTION</w:t>
       </w:r>
       <w:bookmarkEnd w:id="1"/>
@@ -2052,43 +1955,7 @@
           <w:color w:val="24292E"/>
           <w:shd w:val="clear" w:color="auto" w:fill="FFFFFF"/>
         </w:rPr>
-        <w:t xml:space="preserve">. Wind is one of the renewable resources. It is used to provide a mechanical power to the wind turbines to generate electricity. The wind power is widely used sustainable energy. However, there are some problems on using the electricity produced in the wind turbines. These turbines, generally, behaves as an electric generator with a continuously varying output voltage and output current. In this project, </w:t>
-      </w:r>
-      <w:proofErr w:type="spellStart"/>
-      <w:r>
-        <w:rPr>
-          <w:rFonts w:cs="Times New Roman"/>
-          <w:color w:val="24292E"/>
-          <w:shd w:val="clear" w:color="auto" w:fill="FFFFFF"/>
-        </w:rPr>
-        <w:t>Kardesler</w:t>
-      </w:r>
-      <w:proofErr w:type="spellEnd"/>
-      <w:r>
-        <w:rPr>
-          <w:rFonts w:cs="Times New Roman"/>
-          <w:color w:val="24292E"/>
-          <w:shd w:val="clear" w:color="auto" w:fill="FFFFFF"/>
-        </w:rPr>
-        <w:t xml:space="preserve"> </w:t>
-      </w:r>
-      <w:proofErr w:type="spellStart"/>
-      <w:r>
-        <w:rPr>
-          <w:rFonts w:cs="Times New Roman"/>
-          <w:color w:val="24292E"/>
-          <w:shd w:val="clear" w:color="auto" w:fill="FFFFFF"/>
-        </w:rPr>
-        <w:t>Elektronik</w:t>
-      </w:r>
-      <w:proofErr w:type="spellEnd"/>
-      <w:r>
-        <w:rPr>
-          <w:rFonts w:cs="Times New Roman"/>
-          <w:color w:val="24292E"/>
-          <w:shd w:val="clear" w:color="auto" w:fill="FFFFFF"/>
-        </w:rPr>
-        <w:t xml:space="preserve"> A.Ş. </w:t>
+        <w:t xml:space="preserve">. Wind is one of the renewable resources. It is used to provide a mechanical power to the wind turbines to generate electricity. The wind power is widely used sustainable energy. However, there are some problems on using the electricity produced in the wind turbines. These turbines, generally, behaves as an electric generator with a continuously varying output voltage and output current. In this project, Kardesler Elektronik A.Ş. </w:t>
       </w:r>
       <w:r>
         <w:rPr>
@@ -2135,7 +2002,7 @@
           <w:rFonts w:ascii="Times New Roman" w:hAnsi="Times New Roman" w:cs="Times New Roman"/>
         </w:rPr>
       </w:pPr>
-      <w:bookmarkStart w:id="2" w:name="_Toc59752917"/>
+      <w:bookmarkStart w:id="2" w:name="_Toc59792656"/>
       <w:r>
         <w:rPr>
           <w:rFonts w:ascii="Times New Roman" w:hAnsi="Times New Roman" w:cs="Times New Roman"/>
@@ -2205,7 +2072,14 @@
         <w:rPr>
           <w:rFonts w:cs="Times New Roman"/>
         </w:rPr>
-        <w:t>Considering all these reasons, we decided to design an analog PI controller circuit. Last thing, we need to feed the gate of the MOSFET and hence we used one of the most common PWM generators called 555timer which can also be modelled in MATLAB Simulink. In short, we chose diode rectifiers with a buck converter topology and designed a closed loop PI feedback controller without using any integrated circuit. In the following section, circuit blocks will be examined in detailed and the simulation results will be shown.</w:t>
+        <w:t xml:space="preserve">Considering all these reasons, we decided to design an analog PI controller circuit. Last thing, we need to feed the gate of the MOSFET and hence we used one of the most common PWM generators called 555timer which can also be modelled in MATLAB Simulink. In short, we chose </w:t>
+      </w:r>
+      <w:r>
+        <w:rPr>
+          <w:rFonts w:cs="Times New Roman"/>
+        </w:rPr>
+        <w:lastRenderedPageBreak/>
+        <w:t>diode rectifiers with a buck converter topology and designed a closed loop PI feedback controller without using any integrated circuit. In the following section, circuit blocks will be examined in detailed and the simulation results will be shown.</w:t>
       </w:r>
     </w:p>
     <w:p>
@@ -2219,7 +2093,7 @@
           <w:rFonts w:ascii="Times New Roman" w:hAnsi="Times New Roman" w:cs="Times New Roman"/>
         </w:rPr>
       </w:pPr>
-      <w:bookmarkStart w:id="3" w:name="_Toc59752918"/>
+      <w:bookmarkStart w:id="3" w:name="_Toc59792657"/>
       <w:r>
         <w:rPr>
           <w:rFonts w:ascii="Times New Roman" w:hAnsi="Times New Roman" w:cs="Times New Roman"/>
@@ -2425,7 +2299,7 @@
           <w:rFonts w:ascii="Times New Roman" w:hAnsi="Times New Roman" w:cs="Times New Roman"/>
         </w:rPr>
       </w:pPr>
-      <w:bookmarkStart w:id="4" w:name="_Toc59752919"/>
+      <w:bookmarkStart w:id="4" w:name="_Toc59792658"/>
       <w:r>
         <w:rPr>
           <w:rFonts w:ascii="Times New Roman" w:hAnsi="Times New Roman" w:cs="Times New Roman"/>
@@ -2476,6 +2350,7 @@
           <w:rFonts w:cs="Times New Roman"/>
           <w:noProof/>
         </w:rPr>
+        <w:lastRenderedPageBreak/>
         <w:drawing>
           <wp:inline distT="0" distB="0" distL="0" distR="0">
             <wp:extent cx="5760720" cy="4075430"/>
@@ -2761,6 +2636,7 @@
           <w:rFonts w:cs="Times New Roman"/>
           <w:noProof/>
         </w:rPr>
+        <w:lastRenderedPageBreak/>
         <w:drawing>
           <wp:inline distT="0" distB="0" distL="0" distR="0">
             <wp:extent cx="5760720" cy="2750820"/>
@@ -2872,7 +2748,7 @@
           <w:rFonts w:ascii="Times New Roman" w:hAnsi="Times New Roman" w:cs="Times New Roman"/>
         </w:rPr>
       </w:pPr>
-      <w:bookmarkStart w:id="5" w:name="_Toc59752920"/>
+      <w:bookmarkStart w:id="5" w:name="_Toc59792659"/>
       <w:r>
         <w:rPr>
           <w:rFonts w:ascii="Times New Roman" w:hAnsi="Times New Roman" w:cs="Times New Roman"/>
@@ -3061,6 +2937,7 @@
           <w:noProof/>
           <w:color w:val="auto"/>
         </w:rPr>
+        <w:lastRenderedPageBreak/>
         <w:drawing>
           <wp:inline distT="0" distB="0" distL="0" distR="0">
             <wp:extent cx="5257800" cy="3539974"/>
@@ -3172,7 +3049,7 @@
           <w:rFonts w:ascii="Times New Roman" w:hAnsi="Times New Roman" w:cs="Times New Roman"/>
         </w:rPr>
       </w:pPr>
-      <w:bookmarkStart w:id="6" w:name="_Toc59752921"/>
+      <w:bookmarkStart w:id="6" w:name="_Toc59792660"/>
       <w:r>
         <w:rPr>
           <w:rFonts w:ascii="Times New Roman" w:hAnsi="Times New Roman" w:cs="Times New Roman"/>
@@ -3345,8 +3222,9 @@
           <w:rFonts w:cs="Times New Roman"/>
           <w:noProof/>
         </w:rPr>
+        <w:lastRenderedPageBreak/>
         <w:drawing>
-          <wp:anchor distT="0" distB="0" distL="114300" distR="114300" simplePos="0" relativeHeight="251640832" behindDoc="0" locked="0" layoutInCell="1" allowOverlap="1">
+          <wp:anchor distT="0" distB="0" distL="114300" distR="114300" simplePos="0" relativeHeight="251654144" behindDoc="0" locked="0" layoutInCell="1" allowOverlap="1">
             <wp:simplePos x="0" y="0"/>
             <wp:positionH relativeFrom="column">
               <wp:posOffset>3291205</wp:posOffset>
@@ -3517,7 +3395,7 @@
           <w:rFonts w:ascii="Times New Roman" w:hAnsi="Times New Roman" w:cs="Times New Roman"/>
         </w:rPr>
       </w:pPr>
-      <w:bookmarkStart w:id="7" w:name="_Toc59752922"/>
+      <w:bookmarkStart w:id="7" w:name="_Toc59792661"/>
       <w:r>
         <w:rPr>
           <w:rFonts w:ascii="Times New Roman" w:hAnsi="Times New Roman" w:cs="Times New Roman"/>
@@ -3697,8 +3575,9 @@
           <w:rFonts w:cs="Times New Roman"/>
           <w:noProof/>
         </w:rPr>
+        <w:lastRenderedPageBreak/>
         <w:drawing>
-          <wp:anchor distT="0" distB="0" distL="114300" distR="114300" simplePos="0" relativeHeight="251642880" behindDoc="0" locked="0" layoutInCell="1" allowOverlap="1" wp14:anchorId="659D3571">
+          <wp:anchor distT="0" distB="0" distL="114300" distR="114300" simplePos="0" relativeHeight="251655168" behindDoc="0" locked="0" layoutInCell="1" allowOverlap="1" wp14:anchorId="659D3571">
             <wp:simplePos x="0" y="0"/>
             <wp:positionH relativeFrom="column">
               <wp:posOffset>3291205</wp:posOffset>
@@ -3891,7 +3770,7 @@
           <w:rFonts w:ascii="Times New Roman" w:hAnsi="Times New Roman" w:cs="Times New Roman"/>
         </w:rPr>
       </w:pPr>
-      <w:bookmarkStart w:id="8" w:name="_Toc59752923"/>
+      <w:bookmarkStart w:id="8" w:name="_Toc59792662"/>
       <w:r>
         <w:rPr>
           <w:rFonts w:ascii="Times New Roman" w:hAnsi="Times New Roman" w:cs="Times New Roman"/>
@@ -4198,8 +4077,9 @@
           <w:rFonts w:cs="Times New Roman"/>
           <w:noProof/>
         </w:rPr>
+        <w:lastRenderedPageBreak/>
         <w:drawing>
-          <wp:anchor distT="0" distB="0" distL="114300" distR="114300" simplePos="0" relativeHeight="251644928" behindDoc="0" locked="0" layoutInCell="1" allowOverlap="1">
+          <wp:anchor distT="0" distB="0" distL="114300" distR="114300" simplePos="0" relativeHeight="251656192" behindDoc="0" locked="0" layoutInCell="1" allowOverlap="1">
             <wp:simplePos x="0" y="0"/>
             <wp:positionH relativeFrom="column">
               <wp:posOffset>3245485</wp:posOffset>
@@ -4367,7 +4247,7 @@
           <w:rFonts w:ascii="Times New Roman" w:hAnsi="Times New Roman" w:cs="Times New Roman"/>
         </w:rPr>
       </w:pPr>
-      <w:bookmarkStart w:id="9" w:name="_Toc59752924"/>
+      <w:bookmarkStart w:id="9" w:name="_Toc59792663"/>
       <w:r>
         <w:rPr>
           <w:rFonts w:ascii="Times New Roman" w:hAnsi="Times New Roman" w:cs="Times New Roman"/>
@@ -4529,6 +4409,7 @@
           <w:rFonts w:cs="Times New Roman"/>
           <w:noProof/>
         </w:rPr>
+        <w:lastRenderedPageBreak/>
         <w:drawing>
           <wp:inline distT="0" distB="0" distL="0" distR="0">
             <wp:extent cx="3909060" cy="3387249"/>
@@ -4705,7 +4586,7 @@
           <w:noProof/>
         </w:rPr>
         <w:drawing>
-          <wp:anchor distT="0" distB="0" distL="114300" distR="114300" simplePos="0" relativeHeight="251646976" behindDoc="0" locked="0" layoutInCell="1" allowOverlap="1">
+          <wp:anchor distT="0" distB="0" distL="114300" distR="114300" simplePos="0" relativeHeight="251657216" behindDoc="0" locked="0" layoutInCell="1" allowOverlap="1">
             <wp:simplePos x="0" y="0"/>
             <wp:positionH relativeFrom="column">
               <wp:posOffset>3115945</wp:posOffset>
@@ -4875,11 +4756,12 @@
           <w:ilvl w:val="0"/>
           <w:numId w:val="1"/>
         </w:numPr>
+        <w:spacing w:line="360" w:lineRule="auto"/>
         <w:rPr>
           <w:rFonts w:ascii="Times New Roman" w:hAnsi="Times New Roman" w:cs="Times New Roman"/>
         </w:rPr>
       </w:pPr>
-      <w:bookmarkStart w:id="10" w:name="_Toc59752925"/>
+      <w:bookmarkStart w:id="10" w:name="_Toc59792664"/>
       <w:r>
         <w:rPr>
           <w:rFonts w:ascii="Times New Roman" w:hAnsi="Times New Roman" w:cs="Times New Roman"/>
@@ -4890,14 +4772,9 @@
     </w:p>
     <w:p>
       <w:pPr>
-        <w:rPr>
-          <w:rFonts w:cs="Times New Roman"/>
-        </w:rPr>
-      </w:pPr>
-    </w:p>
-    <w:p>
-      <w:pPr>
+        <w:spacing w:line="360" w:lineRule="auto"/>
         <w:ind w:firstLine="720"/>
+        <w:jc w:val="both"/>
         <w:rPr>
           <w:rFonts w:cs="Times New Roman"/>
         </w:rPr>
@@ -4908,29 +4785,36 @@
         </w:rPr>
         <w:t xml:space="preserve">There are many issues to be considered while selecting parameters. The parameters we choose may vary depending on the area we will use. In addition, since the parameter values ​​of the component we will select will vary, these parameters should also be considered. Each component has its own parameters that we can consider the most important. When choosing components for our system, we have made the selection by evaluating the component types suitable for the area we will use </w:t>
       </w:r>
-      <w:proofErr w:type="gramStart"/>
-      <w:r>
-        <w:rPr>
-          <w:rFonts w:cs="Times New Roman"/>
-        </w:rPr>
-        <w:t>on the basis of</w:t>
-      </w:r>
-      <w:proofErr w:type="gramEnd"/>
-      <w:r>
-        <w:rPr>
-          <w:rFonts w:cs="Times New Roman"/>
-        </w:rPr>
-        <w:t xml:space="preserve"> parameters. We decided the parameter values ​​according to the simulation results we got from the circuit we designed.</w:t>
+      <w:r>
+        <w:rPr>
+          <w:rFonts w:cs="Times New Roman"/>
+        </w:rPr>
+        <w:t>based on</w:t>
+      </w:r>
+      <w:r>
+        <w:rPr>
+          <w:rFonts w:cs="Times New Roman"/>
+        </w:rPr>
+        <w:t xml:space="preserve"> </w:t>
+      </w:r>
+      <w:r>
+        <w:rPr>
+          <w:rFonts w:cs="Times New Roman"/>
+        </w:rPr>
+        <w:lastRenderedPageBreak/>
+        <w:t>parameters. We decided the parameter values ​​according to the simulation results we got from the circuit we designed.</w:t>
       </w:r>
     </w:p>
     <w:p>
       <w:pPr>
         <w:pStyle w:val="Balk2"/>
+        <w:spacing w:line="360" w:lineRule="auto"/>
+        <w:jc w:val="both"/>
         <w:rPr>
           <w:rFonts w:ascii="Times New Roman" w:hAnsi="Times New Roman" w:cs="Times New Roman"/>
         </w:rPr>
       </w:pPr>
-      <w:bookmarkStart w:id="11" w:name="_Toc59752926"/>
+      <w:bookmarkStart w:id="11" w:name="_Toc59792665"/>
       <w:r>
         <w:rPr>
           <w:rFonts w:ascii="Times New Roman" w:hAnsi="Times New Roman" w:cs="Times New Roman"/>
@@ -4941,49 +4825,18 @@
     </w:p>
     <w:p>
       <w:pPr>
-        <w:rPr>
-          <w:rFonts w:cs="Times New Roman"/>
-        </w:rPr>
-      </w:pPr>
-    </w:p>
-    <w:p>
-      <w:pPr>
+        <w:spacing w:line="360" w:lineRule="auto"/>
         <w:ind w:firstLine="720"/>
-        <w:rPr>
-          <w:rFonts w:cs="Times New Roman"/>
-        </w:rPr>
-      </w:pPr>
-      <w:r>
-        <w:rPr>
-          <w:rFonts w:cs="Times New Roman"/>
-        </w:rPr>
-        <w:t>When choosing M</w:t>
-      </w:r>
-      <w:r>
-        <w:rPr>
-          <w:rFonts w:cs="Times New Roman"/>
-        </w:rPr>
-        <w:t>OSFET</w:t>
-      </w:r>
-      <w:r>
-        <w:rPr>
-          <w:rFonts w:cs="Times New Roman"/>
-        </w:rPr>
-        <w:t xml:space="preserve">, we </w:t>
-      </w:r>
-      <w:proofErr w:type="gramStart"/>
-      <w:r>
-        <w:rPr>
-          <w:rFonts w:cs="Times New Roman"/>
-        </w:rPr>
-        <w:t>made a selection</w:t>
-      </w:r>
-      <w:proofErr w:type="gramEnd"/>
-      <w:r>
-        <w:rPr>
-          <w:rFonts w:cs="Times New Roman"/>
-        </w:rPr>
-        <w:t xml:space="preserve"> by considering the maximum and rated</w:t>
+        <w:jc w:val="both"/>
+        <w:rPr>
+          <w:rFonts w:cs="Times New Roman"/>
+        </w:rPr>
+      </w:pPr>
+      <w:r>
+        <w:rPr>
+          <w:rFonts w:cs="Times New Roman"/>
+        </w:rPr>
+        <w:t>When choosing MOSFET, we made a selection by considering the maximum and rated</w:t>
       </w:r>
       <w:r>
         <w:rPr>
@@ -5001,18 +4854,14 @@
         <w:rPr>
           <w:rFonts w:cs="Times New Roman"/>
         </w:rPr>
-        <w:t xml:space="preserve"> </w:t>
-      </w:r>
-      <w:r>
-        <w:rPr>
-          <w:rFonts w:cs="Times New Roman"/>
-        </w:rPr>
-        <w:t>What we expect from the selected MOSFET is that it meets the following values. Considering these values, we chose N-Type MOSFET.</w:t>
-      </w:r>
-    </w:p>
-    <w:p>
-      <w:pPr>
+        <w:t xml:space="preserve"> What we expect from the selected MOSFET is that it meets the following values. Considering these values, we chose N-Type MOSFET.</w:t>
+      </w:r>
+    </w:p>
+    <w:p>
+      <w:pPr>
+        <w:spacing w:line="360" w:lineRule="auto"/>
         <w:ind w:firstLine="720"/>
+        <w:jc w:val="both"/>
         <w:rPr>
           <w:rFonts w:cs="Times New Roman"/>
         </w:rPr>
@@ -5035,6 +4884,7 @@
       <w:pPr>
         <w:pStyle w:val="ResimYazs"/>
         <w:keepNext/>
+        <w:jc w:val="center"/>
         <w:rPr>
           <w:rFonts w:cs="Times New Roman"/>
           <w:color w:val="auto"/>
@@ -5275,11 +5125,13 @@
     <w:p>
       <w:pPr>
         <w:pStyle w:val="Balk2"/>
+        <w:spacing w:line="360" w:lineRule="auto"/>
+        <w:jc w:val="both"/>
         <w:rPr>
           <w:rFonts w:ascii="Times New Roman" w:hAnsi="Times New Roman" w:cs="Times New Roman"/>
         </w:rPr>
       </w:pPr>
-      <w:bookmarkStart w:id="12" w:name="_Toc59752927"/>
+      <w:bookmarkStart w:id="12" w:name="_Toc59792666"/>
       <w:r>
         <w:rPr>
           <w:rFonts w:ascii="Times New Roman" w:hAnsi="Times New Roman" w:cs="Times New Roman"/>
@@ -5290,84 +5142,25 @@
     </w:p>
     <w:p>
       <w:pPr>
-        <w:rPr>
-          <w:rFonts w:cs="Times New Roman"/>
-        </w:rPr>
-      </w:pPr>
-    </w:p>
-    <w:p>
-      <w:pPr>
+        <w:spacing w:line="360" w:lineRule="auto"/>
         <w:ind w:firstLine="720"/>
-        <w:rPr>
-          <w:rFonts w:cs="Times New Roman"/>
-        </w:rPr>
-      </w:pPr>
-      <w:r>
-        <w:rPr>
-          <w:rFonts w:cs="Times New Roman"/>
-        </w:rPr>
-        <w:t xml:space="preserve">While choosing the diode, we determined the maximum voltage values ​​of the diode I would choose by calculating the voltage of the diode in the </w:t>
-      </w:r>
-      <w:r>
-        <w:rPr>
-          <w:rFonts w:cs="Times New Roman"/>
-        </w:rPr>
-        <w:t>circuit. We</w:t>
-      </w:r>
-      <w:r>
-        <w:rPr>
-          <w:rFonts w:cs="Times New Roman"/>
-        </w:rPr>
-        <w:t xml:space="preserve"> have diodes in 3 different places. The diodes we chose were selected to be used in the rectifier circuit, buck converter circuit and before the </w:t>
-      </w:r>
-      <w:r>
-        <w:rPr>
-          <w:rFonts w:cs="Times New Roman"/>
-        </w:rPr>
-        <w:t>battery. There</w:t>
-      </w:r>
-      <w:r>
-        <w:rPr>
-          <w:rFonts w:cs="Times New Roman"/>
-        </w:rPr>
-        <w:t xml:space="preserve"> are diodes specially designed for rectifier circuits. We made our choice by looking at the voltage rating. We calculated the voltage values ​​of the diodes in the other two places with the help of</w:t>
-      </w:r>
-      <w:r>
-        <w:rPr>
-          <w:rFonts w:cs="Times New Roman"/>
-        </w:rPr>
-        <w:t xml:space="preserve"> Simulink </w:t>
-      </w:r>
-      <w:r>
-        <w:rPr>
-          <w:rFonts w:cs="Times New Roman"/>
-        </w:rPr>
-        <w:t xml:space="preserve">and made the selection in that way. Diodes we selected are </w:t>
-      </w:r>
-      <w:r>
-        <w:rPr>
-          <w:rFonts w:cs="Times New Roman"/>
-        </w:rPr>
-        <w:t>Schottky</w:t>
-      </w:r>
-      <w:r>
-        <w:rPr>
-          <w:rFonts w:cs="Times New Roman"/>
-        </w:rPr>
-        <w:t xml:space="preserve"> diodes.</w:t>
-      </w:r>
-    </w:p>
-    <w:p>
-      <w:pPr>
+        <w:jc w:val="both"/>
+        <w:rPr>
+          <w:rFonts w:cs="Times New Roman"/>
+        </w:rPr>
+      </w:pPr>
+      <w:r>
+        <w:rPr>
+          <w:rFonts w:cs="Times New Roman"/>
+        </w:rPr>
+        <w:t>While choosing the diode, we determined the maximum voltage values ​​of the diode I would choose by calculating the voltage of the diode in the circuit. We have diodes in 3 different places. The diodes we chose were selected to be used in the rectifier circuit, buck converter circuit and before the battery. There are diodes specially designed for rectifier circuits. We made our choice by looking at the voltage rating. We calculated the voltage values ​​of the diodes in the other two places with the help of Simulink and made the selection in that way. Diodes we selected are Schottky diodes.</w:t>
+      </w:r>
+    </w:p>
+    <w:p>
+      <w:pPr>
+        <w:spacing w:line="360" w:lineRule="auto"/>
         <w:ind w:firstLine="720"/>
-        <w:rPr>
-          <w:rFonts w:cs="Times New Roman"/>
-        </w:rPr>
-      </w:pPr>
-    </w:p>
-    <w:p>
-      <w:pPr>
-        <w:ind w:firstLine="720"/>
+        <w:jc w:val="both"/>
         <w:rPr>
           <w:rFonts w:cs="Times New Roman"/>
         </w:rPr>
@@ -5378,7 +5171,7 @@
           <w:noProof/>
         </w:rPr>
         <w:drawing>
-          <wp:anchor distT="0" distB="0" distL="114300" distR="114300" simplePos="0" relativeHeight="251663360" behindDoc="0" locked="0" layoutInCell="1" allowOverlap="1">
+          <wp:anchor distT="0" distB="0" distL="114300" distR="114300" simplePos="0" relativeHeight="251660288" behindDoc="0" locked="0" layoutInCell="1" allowOverlap="1">
             <wp:simplePos x="0" y="0"/>
             <wp:positionH relativeFrom="column">
               <wp:posOffset>2767330</wp:posOffset>
@@ -5555,7 +5348,7 @@
           <w:noProof/>
         </w:rPr>
         <w:drawing>
-          <wp:anchor distT="0" distB="0" distL="114300" distR="114300" simplePos="0" relativeHeight="251673600" behindDoc="0" locked="0" layoutInCell="1" allowOverlap="1">
+          <wp:anchor distT="0" distB="0" distL="114300" distR="114300" simplePos="0" relativeHeight="251661312" behindDoc="0" locked="0" layoutInCell="1" allowOverlap="1">
             <wp:simplePos x="0" y="0"/>
             <wp:positionH relativeFrom="column">
               <wp:posOffset>33020</wp:posOffset>
@@ -5627,83 +5420,44 @@
     </w:p>
     <w:p>
       <w:pPr>
-        <w:rPr>
-          <w:rFonts w:cs="Times New Roman"/>
-        </w:rPr>
-      </w:pPr>
-    </w:p>
-    <w:p>
-      <w:pPr>
-        <w:rPr>
-          <w:rFonts w:cs="Times New Roman"/>
-        </w:rPr>
-      </w:pPr>
-    </w:p>
-    <w:p>
-      <w:pPr>
         <w:pStyle w:val="Balk2"/>
+        <w:spacing w:line="360" w:lineRule="auto"/>
+        <w:jc w:val="both"/>
         <w:rPr>
           <w:rFonts w:ascii="Times New Roman" w:hAnsi="Times New Roman" w:cs="Times New Roman"/>
         </w:rPr>
       </w:pPr>
-      <w:bookmarkStart w:id="13" w:name="_Toc59752928"/>
+      <w:bookmarkStart w:id="13" w:name="_Toc59792667"/>
       <w:r>
         <w:rPr>
           <w:rFonts w:ascii="Times New Roman" w:hAnsi="Times New Roman" w:cs="Times New Roman"/>
         </w:rPr>
+        <w:lastRenderedPageBreak/>
         <w:t>4.3 Capacitor Selection</w:t>
       </w:r>
       <w:bookmarkEnd w:id="13"/>
     </w:p>
     <w:p>
       <w:pPr>
+        <w:spacing w:line="360" w:lineRule="auto"/>
         <w:ind w:firstLine="720"/>
-        <w:rPr>
-          <w:rFonts w:cs="Times New Roman"/>
-        </w:rPr>
-      </w:pPr>
-    </w:p>
-    <w:p>
-      <w:pPr>
+        <w:jc w:val="both"/>
+        <w:rPr>
+          <w:rFonts w:cs="Times New Roman"/>
+        </w:rPr>
+      </w:pPr>
+      <w:r>
+        <w:rPr>
+          <w:rFonts w:cs="Times New Roman"/>
+        </w:rPr>
+        <w:t>While choosing capacitors, we calculated the voltage between capacitor terminals in the same way. Also, one of the other things to consider when choosing a capacitor is the size of the capacitor and its ripple factor. In addition to these, it is the endurance to current and voltage on the capacitor. Considering these, we made a capacitor selection. The capacitors we have selected are cheaper than others, ripple factor is better than. Also, their endurance performance is good enough and they have low ESR.</w:t>
+      </w:r>
+    </w:p>
+    <w:p>
+      <w:pPr>
+        <w:spacing w:line="360" w:lineRule="auto"/>
         <w:ind w:firstLine="720"/>
-        <w:rPr>
-          <w:rFonts w:cs="Times New Roman"/>
-        </w:rPr>
-      </w:pPr>
-      <w:r>
-        <w:rPr>
-          <w:rFonts w:cs="Times New Roman"/>
-        </w:rPr>
-        <w:t xml:space="preserve">While choosing capacitors, we calculated the voltage between capacitor terminals in the same way. Also, one of the other things to consider when choosing a capacitor is the size of the capacitor and its ripple factor. In addition to these, it is the </w:t>
-      </w:r>
-      <w:r>
-        <w:rPr>
-          <w:rFonts w:cs="Times New Roman"/>
-        </w:rPr>
-        <w:t>endurance</w:t>
-      </w:r>
-      <w:r>
-        <w:rPr>
-          <w:rFonts w:cs="Times New Roman"/>
-        </w:rPr>
-        <w:t xml:space="preserve"> to current and voltage on the capacitor. Considering these, we made a capacitor selection.</w:t>
-      </w:r>
-      <w:r>
-        <w:rPr>
-          <w:rFonts w:cs="Times New Roman"/>
-        </w:rPr>
-        <w:t xml:space="preserve"> </w:t>
-      </w:r>
-      <w:r>
-        <w:rPr>
-          <w:rFonts w:cs="Times New Roman"/>
-        </w:rPr>
-        <w:t>The capacitors we have selected are cheaper than others, ripple factor is better than. Also, their endurance performance is good enough and they have low ESR.</w:t>
-      </w:r>
-    </w:p>
-    <w:p>
-      <w:pPr>
-        <w:ind w:firstLine="720"/>
+        <w:jc w:val="both"/>
         <w:rPr>
           <w:rFonts w:cs="Times New Roman"/>
         </w:rPr>
@@ -6075,11 +5829,13 @@
     <w:p>
       <w:pPr>
         <w:pStyle w:val="Balk2"/>
+        <w:spacing w:line="360" w:lineRule="auto"/>
+        <w:jc w:val="both"/>
         <w:rPr>
           <w:rFonts w:ascii="Times New Roman" w:hAnsi="Times New Roman" w:cs="Times New Roman"/>
         </w:rPr>
       </w:pPr>
-      <w:bookmarkStart w:id="14" w:name="_Toc59752929"/>
+      <w:bookmarkStart w:id="14" w:name="_Toc59792668"/>
       <w:r>
         <w:rPr>
           <w:rFonts w:ascii="Times New Roman" w:hAnsi="Times New Roman" w:cs="Times New Roman"/>
@@ -6088,26 +5844,21 @@
       </w:r>
       <w:bookmarkEnd w:id="14"/>
     </w:p>
-    <w:p/>
-    <w:p>
-      <w:pPr>
+    <w:p>
+      <w:pPr>
+        <w:spacing w:line="360" w:lineRule="auto"/>
         <w:ind w:firstLine="720"/>
-      </w:pPr>
-      <w:r>
-        <w:t xml:space="preserve">While choosing the inductor, we </w:t>
-      </w:r>
-      <w:proofErr w:type="gramStart"/>
-      <w:r>
-        <w:t>made a selection</w:t>
-      </w:r>
-      <w:proofErr w:type="gramEnd"/>
-      <w:r>
-        <w:t xml:space="preserve"> considering the current flowing through it and the voltage value of the system. We also tried to choose a low cost inductor.</w:t>
-      </w:r>
-    </w:p>
-    <w:p>
-      <w:pPr>
+        <w:jc w:val="both"/>
+      </w:pPr>
+      <w:r>
+        <w:t>While choosing the inductor, we made a selection considering the current flowing through it and the voltage value of the system. We also tried to choose a low cost inductor.</w:t>
+      </w:r>
+    </w:p>
+    <w:p>
+      <w:pPr>
+        <w:spacing w:line="360" w:lineRule="auto"/>
         <w:ind w:firstLine="720"/>
+        <w:jc w:val="both"/>
       </w:pPr>
       <w:r>
         <w:t>Figure 18 shows the current through the inductor. As can be seen from the graph, at first it takes a close order of 5A, but then it flows stably around 2A.</w:t>
@@ -6122,7 +5873,9 @@
       <w:r>
         <w:rPr>
           <w:rFonts w:cs="Times New Roman"/>
-        </w:rPr>
+          <w:noProof/>
+        </w:rPr>
+        <w:lastRenderedPageBreak/>
         <w:drawing>
           <wp:inline distT="0" distB="0" distL="0" distR="0" wp14:anchorId="13918AFC" wp14:editId="2CB5CB98">
             <wp:extent cx="3390900" cy="2398897"/>
@@ -6212,15 +5965,22 @@
         <w:t xml:space="preserve"> Current Waveform of the Inductor at the Buck Converter Circuit</w:t>
       </w:r>
     </w:p>
-    <w:p/>
+    <w:p>
+      <w:pPr>
+        <w:spacing w:line="360" w:lineRule="auto"/>
+        <w:jc w:val="both"/>
+      </w:pPr>
+    </w:p>
     <w:p>
       <w:pPr>
         <w:pStyle w:val="Balk2"/>
+        <w:spacing w:line="360" w:lineRule="auto"/>
+        <w:jc w:val="both"/>
         <w:rPr>
           <w:rFonts w:ascii="Times New Roman" w:hAnsi="Times New Roman" w:cs="Times New Roman"/>
         </w:rPr>
       </w:pPr>
-      <w:bookmarkStart w:id="15" w:name="_Toc59752930"/>
+      <w:bookmarkStart w:id="15" w:name="_Toc59792669"/>
       <w:r>
         <w:rPr>
           <w:rFonts w:ascii="Times New Roman" w:hAnsi="Times New Roman" w:cs="Times New Roman"/>
@@ -6229,10 +5989,11 @@
       </w:r>
       <w:bookmarkEnd w:id="15"/>
     </w:p>
-    <w:p/>
-    <w:p>
-      <w:pPr>
+    <w:p>
+      <w:pPr>
+        <w:spacing w:line="360" w:lineRule="auto"/>
         <w:ind w:firstLine="720"/>
+        <w:jc w:val="both"/>
       </w:pPr>
       <w:r>
         <w:t>One of the things we paid attention to when choosing a resistor was the material. Since the number of resistors in our circuit is high, we chose resistors made of material with a low weight.</w:t>
@@ -6240,52 +6001,44 @@
     </w:p>
     <w:p>
       <w:pPr>
+        <w:pStyle w:val="Balk2"/>
+        <w:spacing w:line="360" w:lineRule="auto"/>
+        <w:jc w:val="both"/>
+        <w:rPr>
+          <w:rFonts w:ascii="Times New Roman" w:hAnsi="Times New Roman" w:cs="Times New Roman"/>
+        </w:rPr>
+      </w:pPr>
+      <w:bookmarkStart w:id="16" w:name="_Toc59792670"/>
+      <w:r>
+        <w:rPr>
+          <w:rFonts w:ascii="Times New Roman" w:hAnsi="Times New Roman" w:cs="Times New Roman"/>
+        </w:rPr>
+        <w:t>4.6 Op-Amp Selection</w:t>
+      </w:r>
+      <w:bookmarkEnd w:id="16"/>
+      <w:r>
+        <w:rPr>
+          <w:rFonts w:ascii="Times New Roman" w:hAnsi="Times New Roman" w:cs="Times New Roman"/>
+        </w:rPr>
+        <w:t xml:space="preserve"> </w:t>
+      </w:r>
+    </w:p>
+    <w:p>
+      <w:pPr>
+        <w:spacing w:line="360" w:lineRule="auto"/>
         <w:ind w:firstLine="720"/>
-      </w:pPr>
-    </w:p>
-    <w:p>
-      <w:pPr>
-        <w:pStyle w:val="Balk2"/>
-        <w:rPr>
-          <w:rFonts w:ascii="Times New Roman" w:hAnsi="Times New Roman" w:cs="Times New Roman"/>
-        </w:rPr>
-      </w:pPr>
-      <w:bookmarkStart w:id="16" w:name="_Toc59752931"/>
-      <w:r>
-        <w:rPr>
-          <w:rFonts w:ascii="Times New Roman" w:hAnsi="Times New Roman" w:cs="Times New Roman"/>
-        </w:rPr>
-        <w:t>4.6 Op-Amp Selection</w:t>
-      </w:r>
-      <w:bookmarkEnd w:id="16"/>
-      <w:r>
-        <w:rPr>
-          <w:rFonts w:ascii="Times New Roman" w:hAnsi="Times New Roman" w:cs="Times New Roman"/>
-        </w:rPr>
-        <w:t xml:space="preserve"> </w:t>
-      </w:r>
-    </w:p>
-    <w:p/>
-    <w:p>
-      <w:pPr>
-        <w:ind w:firstLine="720"/>
-      </w:pPr>
-      <w:r>
-        <w:t xml:space="preserve">There are op-amps in 2 different regions in our circuit. One is in the main </w:t>
-      </w:r>
-      <w:r>
-        <w:t>circuit;</w:t>
-      </w:r>
-      <w:r>
-        <w:t xml:space="preserve"> the others are in the feedback loop. When choosing op-amps in these places, we </w:t>
-      </w:r>
-      <w:proofErr w:type="gramStart"/>
-      <w:r>
-        <w:t>took into account</w:t>
-      </w:r>
-      <w:proofErr w:type="gramEnd"/>
-      <w:r>
-        <w:t xml:space="preserve"> the voltage values ​​there. Our voltage value in the main circuit is too much compared to other places. For this reason, we have chosen an op-amp that has a higher endurance compared to the op-amps in the feedback loop.</w:t>
+        <w:jc w:val="both"/>
+      </w:pPr>
+      <w:r>
+        <w:t>There are op-amps in 2 different regions in our circuit. One is in the main circuit; the others are in the feedback loop. Wh</w:t>
+      </w:r>
+      <w:r>
+        <w:t>ile</w:t>
+      </w:r>
+      <w:bookmarkStart w:id="17" w:name="_GoBack"/>
+      <w:bookmarkEnd w:id="17"/>
+      <w:r>
+        <w:t xml:space="preserve"> choosing op-amps in these places, we took into account the voltage values ​​there. Our voltage value in the main circuit is too much compared to other places. For this reason, we have chosen an op-amp that has a higher endurance compared to the op-amps in the feedback loop.</w:t>
       </w:r>
     </w:p>
     <w:p/>
@@ -6300,23 +6053,21 @@
           <w:rFonts w:ascii="Times New Roman" w:hAnsi="Times New Roman" w:cs="Times New Roman"/>
         </w:rPr>
       </w:pPr>
-      <w:bookmarkStart w:id="17" w:name="_Toc59752932"/>
+      <w:bookmarkStart w:id="18" w:name="_Toc59792671"/>
       <w:r>
         <w:rPr>
           <w:rFonts w:ascii="Times New Roman" w:hAnsi="Times New Roman" w:cs="Times New Roman"/>
         </w:rPr>
         <w:t>CONCLUSION</w:t>
       </w:r>
-      <w:bookmarkEnd w:id="17"/>
-    </w:p>
-    <w:p>
-      <w:pPr>
-        <w:rPr>
-          <w:rFonts w:cs="Times New Roman"/>
-        </w:rPr>
-      </w:pPr>
-      <w:bookmarkStart w:id="18" w:name="_GoBack"/>
       <w:bookmarkEnd w:id="18"/>
+    </w:p>
+    <w:p>
+      <w:pPr>
+        <w:rPr>
+          <w:rFonts w:cs="Times New Roman"/>
+        </w:rPr>
+      </w:pPr>
     </w:p>
     <w:sectPr>
       <w:footerReference w:type="default" r:id="rId34"/>
@@ -7499,7 +7250,7 @@
 </file>
 
 <file path=customXml/itemProps1.xml><?xml version="1.0" encoding="utf-8"?>
-<ds:datastoreItem xmlns:ds="http://schemas.openxmlformats.org/officeDocument/2006/customXml" ds:itemID="{C327CEE6-8EED-45C4-8612-7ABCA2244409}">
+<ds:datastoreItem xmlns:ds="http://schemas.openxmlformats.org/officeDocument/2006/customXml" ds:itemID="{46B13343-F4A5-4C03-9E1D-D1D7A3A243F5}">
   <ds:schemaRefs>
     <ds:schemaRef ds:uri="http://schemas.openxmlformats.org/officeDocument/2006/bibliography"/>
   </ds:schemaRefs>

</xml_diff>